<commit_message>
Add new command in azure cli doc
</commit_message>
<xml_diff>
--- a/9. Azure Cli.docx
+++ b/9. Azure Cli.docx
@@ -24,17 +24,7 @@
           <w:sz w:val="28"/>
           <w:szCs w:val="28"/>
         </w:rPr>
-        <w:t xml:space="preserve">AZURE </w:t>
-      </w:r>
-      <w:r>
-        <w:rPr>
-          <w:rFonts w:ascii="Open Sans" w:hAnsi="Open Sans"/>
-          <w:b/>
-          <w:bCs/>
-          <w:sz w:val="28"/>
-          <w:szCs w:val="28"/>
-        </w:rPr>
-        <w:t>CLI</w:t>
+        <w:t>AZURE CLI</w:t>
       </w:r>
     </w:p>
     <w:p>
@@ -130,37 +120,7 @@
           <w:sz w:val="20"/>
           <w:szCs w:val="20"/>
         </w:rPr>
-        <w:t>Like</w:t>
-      </w:r>
-      <w:r>
-        <w:rPr>
-          <w:rFonts w:ascii="Open Sans" w:hAnsi="Open Sans"/>
-          <w:b w:val="false"/>
-          <w:bCs w:val="false"/>
-          <w:sz w:val="20"/>
-          <w:szCs w:val="20"/>
-        </w:rPr>
-        <w:t xml:space="preserve"> </w:t>
-      </w:r>
-      <w:r>
-        <w:rPr>
-          <w:rFonts w:ascii="Open Sans" w:hAnsi="Open Sans"/>
-          <w:b w:val="false"/>
-          <w:bCs w:val="false"/>
-          <w:sz w:val="20"/>
-          <w:szCs w:val="20"/>
-        </w:rPr>
-        <w:t>aws-cli</w:t>
-      </w:r>
-      <w:r>
-        <w:rPr>
-          <w:rFonts w:ascii="Open Sans" w:hAnsi="Open Sans"/>
-          <w:b w:val="false"/>
-          <w:bCs w:val="false"/>
-          <w:sz w:val="20"/>
-          <w:szCs w:val="20"/>
-        </w:rPr>
-        <w:t xml:space="preserve"> in AWS</w:t>
+        <w:t>Like aws-cli in AWS</w:t>
       </w:r>
     </w:p>
     <w:p>
@@ -211,29 +171,33 @@
         </w:rPr>
       </w:pPr>
       <w:r>
+        <w:rPr>
+          <w:rFonts w:ascii="Open Sans" w:hAnsi="Open Sans"/>
+          <w:b/>
+          <w:bCs/>
+        </w:rPr>
+      </w:r>
+    </w:p>
+    <w:p>
+      <w:pPr>
+        <w:pStyle w:val="Normal"/>
+        <w:bidi w:val="0"/>
+        <w:jc w:val="left"/>
         <w:rPr/>
-      </w:r>
-    </w:p>
-    <w:p>
-      <w:pPr>
-        <w:pStyle w:val="Normal"/>
-        <w:bidi w:val="0"/>
-        <w:jc w:val="left"/>
+      </w:pPr>
+      <w:r>
         <w:rPr/>
-      </w:pPr>
-      <w:r>
+      </w:r>
+    </w:p>
+    <w:p>
+      <w:pPr>
+        <w:pStyle w:val="Normal"/>
+        <w:bidi w:val="0"/>
+        <w:jc w:val="left"/>
         <w:rPr/>
-      </w:r>
-    </w:p>
-    <w:p>
-      <w:pPr>
-        <w:pStyle w:val="Normal"/>
-        <w:bidi w:val="0"/>
-        <w:jc w:val="left"/>
+      </w:pPr>
+      <w:r>
         <w:rPr/>
-      </w:pPr>
-      <w:r>
-        <w:rPr/>
       </w:r>
     </w:p>
     <w:p>
@@ -276,7 +240,13 @@
         </w:rPr>
       </w:pPr>
       <w:r>
-        <w:rPr/>
+        <w:rPr>
+          <w:rFonts w:ascii="Open Sans" w:hAnsi="Open Sans"/>
+          <w:b/>
+          <w:bCs/>
+          <w:sz w:val="20"/>
+          <w:szCs w:val="20"/>
+        </w:rPr>
       </w:r>
     </w:p>
     <w:p>
@@ -324,7 +294,13 @@
         </w:rPr>
       </w:pPr>
       <w:r>
-        <w:rPr/>
+        <w:rPr>
+          <w:rFonts w:ascii="Open Sans" w:hAnsi="Open Sans"/>
+          <w:b/>
+          <w:bCs/>
+          <w:sz w:val="20"/>
+          <w:szCs w:val="20"/>
+        </w:rPr>
       </w:r>
     </w:p>
     <w:p>
@@ -411,46 +387,28 @@
           <w:sz w:val="20"/>
           <w:szCs w:val="20"/>
         </w:rPr>
-        <w:t>2</w:t>
-      </w:r>
-      <w:r>
-        <w:rPr>
-          <w:rFonts w:ascii="Open Sans" w:hAnsi="Open Sans"/>
-          <w:b/>
-          <w:bCs/>
-          <w:sz w:val="20"/>
-          <w:szCs w:val="20"/>
-        </w:rPr>
-        <w:t xml:space="preserve">. </w:t>
-      </w:r>
-      <w:r>
-        <w:rPr>
-          <w:rFonts w:ascii="Open Sans" w:hAnsi="Open Sans"/>
-          <w:b/>
-          <w:bCs/>
-          <w:sz w:val="20"/>
-          <w:szCs w:val="20"/>
-        </w:rPr>
-        <w:t>Login</w:t>
-      </w:r>
-    </w:p>
-    <w:p>
-      <w:pPr>
-        <w:pStyle w:val="Normal"/>
-        <w:bidi w:val="0"/>
-        <w:jc w:val="left"/>
-        <w:rPr>
-          <w:rFonts w:ascii="Open Sans" w:hAnsi="Open Sans"/>
-          <w:b/>
-          <w:b/>
-          <w:bCs/>
-          <w:sz w:val="20"/>
-          <w:szCs w:val="20"/>
-        </w:rPr>
-      </w:pPr>
-      <w:r>
-        <w:rPr>
-          <w:rFonts w:ascii="Open Sans" w:hAnsi="Open Sans"/>
+        <w:t>2. Login</w:t>
+      </w:r>
+    </w:p>
+    <w:p>
+      <w:pPr>
+        <w:pStyle w:val="Normal"/>
+        <w:bidi w:val="0"/>
+        <w:jc w:val="left"/>
+        <w:rPr>
+          <w:rFonts w:ascii="Open Sans" w:hAnsi="Open Sans"/>
+          <w:b/>
+          <w:b/>
+          <w:bCs/>
+          <w:sz w:val="20"/>
+          <w:szCs w:val="20"/>
+        </w:rPr>
+      </w:pPr>
+      <w:r>
+        <w:rPr>
+          <w:rFonts w:ascii="Open Sans" w:hAnsi="Open Sans"/>
+          <w:b/>
+          <w:bCs/>
           <w:sz w:val="20"/>
           <w:szCs w:val="20"/>
         </w:rPr>
@@ -524,27 +482,7 @@
           <w:sz w:val="20"/>
           <w:szCs w:val="20"/>
         </w:rPr>
-        <w:t>3</w:t>
-      </w:r>
-      <w:r>
-        <w:rPr>
-          <w:rFonts w:ascii="Open Sans" w:hAnsi="Open Sans"/>
-          <w:b/>
-          <w:bCs/>
-          <w:sz w:val="20"/>
-          <w:szCs w:val="20"/>
-        </w:rPr>
-        <w:t xml:space="preserve">. </w:t>
-      </w:r>
-      <w:r>
-        <w:rPr>
-          <w:rFonts w:ascii="Open Sans" w:hAnsi="Open Sans"/>
-          <w:b/>
-          <w:bCs/>
-          <w:sz w:val="20"/>
-          <w:szCs w:val="20"/>
-        </w:rPr>
-        <w:t>Other commands</w:t>
+        <w:t>3. Other commands</w:t>
       </w:r>
     </w:p>
     <w:p>
@@ -570,25 +508,6 @@
           <w:szCs w:val="20"/>
         </w:rPr>
         <w:tab/>
-      </w:r>
-    </w:p>
-    <w:p>
-      <w:pPr>
-        <w:pStyle w:val="Normal"/>
-        <w:bidi w:val="0"/>
-        <w:jc w:val="left"/>
-        <w:rPr>
-          <w:rFonts w:ascii="Open Sans" w:hAnsi="Open Sans"/>
-          <w:sz w:val="20"/>
-          <w:szCs w:val="20"/>
-        </w:rPr>
-      </w:pPr>
-      <w:r>
-        <w:rPr>
-          <w:rFonts w:ascii="Open Sans" w:hAnsi="Open Sans"/>
-          <w:sz w:val="20"/>
-          <w:szCs w:val="20"/>
-        </w:rPr>
       </w:r>
     </w:p>
     <w:p>
@@ -612,15 +531,63 @@
           <w:sz w:val="20"/>
           <w:szCs w:val="20"/>
         </w:rPr>
-        <w:t xml:space="preserve">az vm list -o table  </w:t>
-      </w:r>
-      <w:r>
-        <w:rPr>
-          <w:rFonts w:ascii="Open Sans" w:hAnsi="Open Sans"/>
-          <w:sz w:val="20"/>
-          <w:szCs w:val="20"/>
-        </w:rPr>
-        <w:t xml:space="preserve">| az vm list </w:t>
+        <w:t xml:space="preserve">az </w:t>
+      </w:r>
+      <w:r>
+        <w:rPr>
+          <w:rFonts w:ascii="Open Sans" w:hAnsi="Open Sans"/>
+          <w:sz w:val="20"/>
+          <w:szCs w:val="20"/>
+        </w:rPr>
+        <w:t>account show</w:t>
+      </w:r>
+    </w:p>
+    <w:p>
+      <w:pPr>
+        <w:pStyle w:val="Normal"/>
+        <w:numPr>
+          <w:ilvl w:val="0"/>
+          <w:numId w:val="0"/>
+        </w:numPr>
+        <w:bidi w:val="0"/>
+        <w:ind w:left="720" w:hanging="0"/>
+        <w:jc w:val="left"/>
+        <w:rPr>
+          <w:rFonts w:ascii="Open Sans" w:hAnsi="Open Sans"/>
+          <w:sz w:val="20"/>
+          <w:szCs w:val="20"/>
+        </w:rPr>
+      </w:pPr>
+      <w:r>
+        <w:rPr>
+          <w:rFonts w:ascii="Open Sans" w:hAnsi="Open Sans"/>
+          <w:sz w:val="20"/>
+          <w:szCs w:val="20"/>
+        </w:rPr>
+      </w:r>
+    </w:p>
+    <w:p>
+      <w:pPr>
+        <w:pStyle w:val="Normal"/>
+        <w:numPr>
+          <w:ilvl w:val="0"/>
+          <w:numId w:val="3"/>
+        </w:numPr>
+        <w:bidi w:val="0"/>
+        <w:jc w:val="left"/>
+        <w:rPr>
+          <w:rFonts w:ascii="Open Sans" w:hAnsi="Open Sans"/>
+          <w:sz w:val="20"/>
+          <w:szCs w:val="20"/>
+        </w:rPr>
+      </w:pPr>
+      <w:r>
+        <w:rPr>
+          <w:rFonts w:ascii="Open Sans" w:hAnsi="Open Sans"/>
+          <w:sz w:val="20"/>
+          <w:szCs w:val="20"/>
+        </w:rPr>
+        <w:t xml:space="preserve">az vm list -o table  | az vm list </w:t>
       </w:r>
     </w:p>
     <w:p>
@@ -1267,7 +1234,11 @@
         </w:rPr>
       </w:pPr>
       <w:r>
-        <w:rPr/>
+        <w:rPr>
+          <w:rFonts w:ascii="Open Sans" w:hAnsi="Open Sans"/>
+          <w:sz w:val="20"/>
+          <w:szCs w:val="20"/>
+        </w:rPr>
         <w:drawing>
           <wp:anchor behindDoc="0" distT="0" distB="0" distL="0" distR="0" simplePos="0" locked="0" layoutInCell="0" allowOverlap="1" relativeHeight="4">
             <wp:simplePos x="0" y="0"/>
@@ -1327,202 +1298,258 @@
         </w:rPr>
       </w:pPr>
       <w:r>
-        <w:rPr/>
-      </w:r>
-    </w:p>
-    <w:p>
-      <w:pPr>
-        <w:pStyle w:val="Normal"/>
-        <w:bidi w:val="0"/>
-        <w:jc w:val="left"/>
-        <w:rPr>
-          <w:rFonts w:ascii="Open Sans" w:hAnsi="Open Sans"/>
-          <w:sz w:val="20"/>
-          <w:szCs w:val="20"/>
-        </w:rPr>
-      </w:pPr>
-      <w:r>
-        <w:rPr/>
-      </w:r>
-    </w:p>
-    <w:p>
-      <w:pPr>
-        <w:pStyle w:val="Normal"/>
-        <w:bidi w:val="0"/>
-        <w:jc w:val="left"/>
-        <w:rPr>
-          <w:rFonts w:ascii="Open Sans" w:hAnsi="Open Sans"/>
-          <w:sz w:val="20"/>
-          <w:szCs w:val="20"/>
-        </w:rPr>
-      </w:pPr>
-      <w:r>
-        <w:rPr/>
-      </w:r>
-    </w:p>
-    <w:p>
-      <w:pPr>
-        <w:pStyle w:val="Normal"/>
-        <w:bidi w:val="0"/>
-        <w:jc w:val="left"/>
-        <w:rPr>
-          <w:rFonts w:ascii="Open Sans" w:hAnsi="Open Sans"/>
-          <w:sz w:val="20"/>
-          <w:szCs w:val="20"/>
-        </w:rPr>
-      </w:pPr>
-      <w:r>
-        <w:rPr/>
-      </w:r>
-    </w:p>
-    <w:p>
-      <w:pPr>
-        <w:pStyle w:val="Normal"/>
-        <w:bidi w:val="0"/>
-        <w:jc w:val="left"/>
-        <w:rPr>
-          <w:rFonts w:ascii="Open Sans" w:hAnsi="Open Sans"/>
-          <w:sz w:val="20"/>
-          <w:szCs w:val="20"/>
-        </w:rPr>
-      </w:pPr>
-      <w:r>
-        <w:rPr/>
-      </w:r>
-    </w:p>
-    <w:p>
-      <w:pPr>
-        <w:pStyle w:val="Normal"/>
-        <w:bidi w:val="0"/>
-        <w:jc w:val="left"/>
-        <w:rPr>
-          <w:rFonts w:ascii="Open Sans" w:hAnsi="Open Sans"/>
-          <w:sz w:val="20"/>
-          <w:szCs w:val="20"/>
-        </w:rPr>
-      </w:pPr>
-      <w:r>
-        <w:rPr/>
-      </w:r>
-    </w:p>
-    <w:p>
-      <w:pPr>
-        <w:pStyle w:val="Normal"/>
-        <w:bidi w:val="0"/>
-        <w:jc w:val="left"/>
-        <w:rPr>
-          <w:rFonts w:ascii="Open Sans" w:hAnsi="Open Sans"/>
-          <w:sz w:val="20"/>
-          <w:szCs w:val="20"/>
-        </w:rPr>
-      </w:pPr>
-      <w:r>
-        <w:rPr/>
-      </w:r>
-    </w:p>
-    <w:p>
-      <w:pPr>
-        <w:pStyle w:val="Normal"/>
-        <w:bidi w:val="0"/>
-        <w:jc w:val="left"/>
-        <w:rPr>
-          <w:rFonts w:ascii="Open Sans" w:hAnsi="Open Sans"/>
-          <w:sz w:val="20"/>
-          <w:szCs w:val="20"/>
-        </w:rPr>
-      </w:pPr>
-      <w:r>
-        <w:rPr/>
-      </w:r>
-    </w:p>
-    <w:p>
-      <w:pPr>
-        <w:pStyle w:val="Normal"/>
-        <w:bidi w:val="0"/>
-        <w:jc w:val="left"/>
-        <w:rPr>
-          <w:rFonts w:ascii="Open Sans" w:hAnsi="Open Sans"/>
-          <w:sz w:val="20"/>
-          <w:szCs w:val="20"/>
-        </w:rPr>
-      </w:pPr>
-      <w:r>
-        <w:rPr/>
-      </w:r>
-    </w:p>
-    <w:p>
-      <w:pPr>
-        <w:pStyle w:val="Normal"/>
-        <w:bidi w:val="0"/>
-        <w:jc w:val="left"/>
-        <w:rPr>
-          <w:rFonts w:ascii="Open Sans" w:hAnsi="Open Sans"/>
-          <w:sz w:val="20"/>
-          <w:szCs w:val="20"/>
-        </w:rPr>
-      </w:pPr>
-      <w:r>
-        <w:rPr/>
-      </w:r>
-    </w:p>
-    <w:p>
-      <w:pPr>
-        <w:pStyle w:val="Normal"/>
-        <w:bidi w:val="0"/>
-        <w:jc w:val="left"/>
-        <w:rPr>
-          <w:rFonts w:ascii="Open Sans" w:hAnsi="Open Sans"/>
-          <w:sz w:val="20"/>
-          <w:szCs w:val="20"/>
-        </w:rPr>
-      </w:pPr>
-      <w:r>
-        <w:rPr/>
-      </w:r>
-    </w:p>
-    <w:p>
-      <w:pPr>
-        <w:pStyle w:val="Normal"/>
-        <w:bidi w:val="0"/>
-        <w:jc w:val="left"/>
-        <w:rPr>
-          <w:rFonts w:ascii="Open Sans" w:hAnsi="Open Sans"/>
-          <w:sz w:val="20"/>
-          <w:szCs w:val="20"/>
-        </w:rPr>
-      </w:pPr>
-      <w:r>
-        <w:rPr/>
-      </w:r>
-    </w:p>
-    <w:p>
-      <w:pPr>
-        <w:pStyle w:val="Normal"/>
-        <w:bidi w:val="0"/>
-        <w:jc w:val="left"/>
-        <w:rPr>
-          <w:rFonts w:ascii="Open Sans" w:hAnsi="Open Sans"/>
-          <w:sz w:val="20"/>
-          <w:szCs w:val="20"/>
-        </w:rPr>
-      </w:pPr>
-      <w:r>
-        <w:rPr/>
-      </w:r>
-    </w:p>
-    <w:p>
-      <w:pPr>
-        <w:pStyle w:val="Normal"/>
-        <w:bidi w:val="0"/>
-        <w:jc w:val="left"/>
-        <w:rPr>
-          <w:rFonts w:ascii="Open Sans" w:hAnsi="Open Sans"/>
-          <w:sz w:val="20"/>
-          <w:szCs w:val="20"/>
-        </w:rPr>
-      </w:pPr>
-      <w:r>
-        <w:rPr/>
+        <w:rPr>
+          <w:rFonts w:ascii="Open Sans" w:hAnsi="Open Sans"/>
+          <w:sz w:val="20"/>
+          <w:szCs w:val="20"/>
+        </w:rPr>
+      </w:r>
+    </w:p>
+    <w:p>
+      <w:pPr>
+        <w:pStyle w:val="Normal"/>
+        <w:bidi w:val="0"/>
+        <w:jc w:val="left"/>
+        <w:rPr>
+          <w:rFonts w:ascii="Open Sans" w:hAnsi="Open Sans"/>
+          <w:sz w:val="20"/>
+          <w:szCs w:val="20"/>
+        </w:rPr>
+      </w:pPr>
+      <w:r>
+        <w:rPr>
+          <w:rFonts w:ascii="Open Sans" w:hAnsi="Open Sans"/>
+          <w:sz w:val="20"/>
+          <w:szCs w:val="20"/>
+        </w:rPr>
+      </w:r>
+    </w:p>
+    <w:p>
+      <w:pPr>
+        <w:pStyle w:val="Normal"/>
+        <w:bidi w:val="0"/>
+        <w:jc w:val="left"/>
+        <w:rPr>
+          <w:rFonts w:ascii="Open Sans" w:hAnsi="Open Sans"/>
+          <w:sz w:val="20"/>
+          <w:szCs w:val="20"/>
+        </w:rPr>
+      </w:pPr>
+      <w:r>
+        <w:rPr>
+          <w:rFonts w:ascii="Open Sans" w:hAnsi="Open Sans"/>
+          <w:sz w:val="20"/>
+          <w:szCs w:val="20"/>
+        </w:rPr>
+      </w:r>
+    </w:p>
+    <w:p>
+      <w:pPr>
+        <w:pStyle w:val="Normal"/>
+        <w:bidi w:val="0"/>
+        <w:jc w:val="left"/>
+        <w:rPr>
+          <w:rFonts w:ascii="Open Sans" w:hAnsi="Open Sans"/>
+          <w:sz w:val="20"/>
+          <w:szCs w:val="20"/>
+        </w:rPr>
+      </w:pPr>
+      <w:r>
+        <w:rPr>
+          <w:rFonts w:ascii="Open Sans" w:hAnsi="Open Sans"/>
+          <w:sz w:val="20"/>
+          <w:szCs w:val="20"/>
+        </w:rPr>
+      </w:r>
+    </w:p>
+    <w:p>
+      <w:pPr>
+        <w:pStyle w:val="Normal"/>
+        <w:bidi w:val="0"/>
+        <w:jc w:val="left"/>
+        <w:rPr>
+          <w:rFonts w:ascii="Open Sans" w:hAnsi="Open Sans"/>
+          <w:sz w:val="20"/>
+          <w:szCs w:val="20"/>
+        </w:rPr>
+      </w:pPr>
+      <w:r>
+        <w:rPr>
+          <w:rFonts w:ascii="Open Sans" w:hAnsi="Open Sans"/>
+          <w:sz w:val="20"/>
+          <w:szCs w:val="20"/>
+        </w:rPr>
+      </w:r>
+    </w:p>
+    <w:p>
+      <w:pPr>
+        <w:pStyle w:val="Normal"/>
+        <w:bidi w:val="0"/>
+        <w:jc w:val="left"/>
+        <w:rPr>
+          <w:rFonts w:ascii="Open Sans" w:hAnsi="Open Sans"/>
+          <w:sz w:val="20"/>
+          <w:szCs w:val="20"/>
+        </w:rPr>
+      </w:pPr>
+      <w:r>
+        <w:rPr>
+          <w:rFonts w:ascii="Open Sans" w:hAnsi="Open Sans"/>
+          <w:sz w:val="20"/>
+          <w:szCs w:val="20"/>
+        </w:rPr>
+      </w:r>
+    </w:p>
+    <w:p>
+      <w:pPr>
+        <w:pStyle w:val="Normal"/>
+        <w:bidi w:val="0"/>
+        <w:jc w:val="left"/>
+        <w:rPr>
+          <w:rFonts w:ascii="Open Sans" w:hAnsi="Open Sans"/>
+          <w:sz w:val="20"/>
+          <w:szCs w:val="20"/>
+        </w:rPr>
+      </w:pPr>
+      <w:r>
+        <w:rPr>
+          <w:rFonts w:ascii="Open Sans" w:hAnsi="Open Sans"/>
+          <w:sz w:val="20"/>
+          <w:szCs w:val="20"/>
+        </w:rPr>
+      </w:r>
+    </w:p>
+    <w:p>
+      <w:pPr>
+        <w:pStyle w:val="Normal"/>
+        <w:bidi w:val="0"/>
+        <w:jc w:val="left"/>
+        <w:rPr>
+          <w:rFonts w:ascii="Open Sans" w:hAnsi="Open Sans"/>
+          <w:sz w:val="20"/>
+          <w:szCs w:val="20"/>
+        </w:rPr>
+      </w:pPr>
+      <w:r>
+        <w:rPr>
+          <w:rFonts w:ascii="Open Sans" w:hAnsi="Open Sans"/>
+          <w:sz w:val="20"/>
+          <w:szCs w:val="20"/>
+        </w:rPr>
+      </w:r>
+    </w:p>
+    <w:p>
+      <w:pPr>
+        <w:pStyle w:val="Normal"/>
+        <w:bidi w:val="0"/>
+        <w:jc w:val="left"/>
+        <w:rPr>
+          <w:rFonts w:ascii="Open Sans" w:hAnsi="Open Sans"/>
+          <w:sz w:val="20"/>
+          <w:szCs w:val="20"/>
+        </w:rPr>
+      </w:pPr>
+      <w:r>
+        <w:rPr>
+          <w:rFonts w:ascii="Open Sans" w:hAnsi="Open Sans"/>
+          <w:sz w:val="20"/>
+          <w:szCs w:val="20"/>
+        </w:rPr>
+      </w:r>
+    </w:p>
+    <w:p>
+      <w:pPr>
+        <w:pStyle w:val="Normal"/>
+        <w:bidi w:val="0"/>
+        <w:jc w:val="left"/>
+        <w:rPr>
+          <w:rFonts w:ascii="Open Sans" w:hAnsi="Open Sans"/>
+          <w:sz w:val="20"/>
+          <w:szCs w:val="20"/>
+        </w:rPr>
+      </w:pPr>
+      <w:r>
+        <w:rPr>
+          <w:rFonts w:ascii="Open Sans" w:hAnsi="Open Sans"/>
+          <w:sz w:val="20"/>
+          <w:szCs w:val="20"/>
+        </w:rPr>
+      </w:r>
+    </w:p>
+    <w:p>
+      <w:pPr>
+        <w:pStyle w:val="Normal"/>
+        <w:bidi w:val="0"/>
+        <w:jc w:val="left"/>
+        <w:rPr>
+          <w:rFonts w:ascii="Open Sans" w:hAnsi="Open Sans"/>
+          <w:sz w:val="20"/>
+          <w:szCs w:val="20"/>
+        </w:rPr>
+      </w:pPr>
+      <w:r>
+        <w:rPr>
+          <w:rFonts w:ascii="Open Sans" w:hAnsi="Open Sans"/>
+          <w:sz w:val="20"/>
+          <w:szCs w:val="20"/>
+        </w:rPr>
+      </w:r>
+    </w:p>
+    <w:p>
+      <w:pPr>
+        <w:pStyle w:val="Normal"/>
+        <w:bidi w:val="0"/>
+        <w:jc w:val="left"/>
+        <w:rPr>
+          <w:rFonts w:ascii="Open Sans" w:hAnsi="Open Sans"/>
+          <w:sz w:val="20"/>
+          <w:szCs w:val="20"/>
+        </w:rPr>
+      </w:pPr>
+      <w:r>
+        <w:rPr>
+          <w:rFonts w:ascii="Open Sans" w:hAnsi="Open Sans"/>
+          <w:sz w:val="20"/>
+          <w:szCs w:val="20"/>
+        </w:rPr>
+      </w:r>
+    </w:p>
+    <w:p>
+      <w:pPr>
+        <w:pStyle w:val="Normal"/>
+        <w:bidi w:val="0"/>
+        <w:jc w:val="left"/>
+        <w:rPr>
+          <w:rFonts w:ascii="Open Sans" w:hAnsi="Open Sans"/>
+          <w:sz w:val="20"/>
+          <w:szCs w:val="20"/>
+        </w:rPr>
+      </w:pPr>
+      <w:r>
+        <w:rPr>
+          <w:rFonts w:ascii="Open Sans" w:hAnsi="Open Sans"/>
+          <w:sz w:val="20"/>
+          <w:szCs w:val="20"/>
+        </w:rPr>
+      </w:r>
+    </w:p>
+    <w:p>
+      <w:pPr>
+        <w:pStyle w:val="Normal"/>
+        <w:bidi w:val="0"/>
+        <w:jc w:val="left"/>
+        <w:rPr>
+          <w:rFonts w:ascii="Open Sans" w:hAnsi="Open Sans"/>
+          <w:sz w:val="20"/>
+          <w:szCs w:val="20"/>
+        </w:rPr>
+      </w:pPr>
+      <w:r>
+        <w:rPr>
+          <w:rFonts w:ascii="Open Sans" w:hAnsi="Open Sans"/>
+          <w:sz w:val="20"/>
+          <w:szCs w:val="20"/>
+        </w:rPr>
         <w:drawing>
           <wp:anchor behindDoc="0" distT="0" distB="0" distL="0" distR="0" simplePos="0" locked="0" layoutInCell="0" allowOverlap="1" relativeHeight="5">
             <wp:simplePos x="0" y="0"/>

</xml_diff>